<commit_message>
updated testing for app and login form, edited read me with new dependancy
</commit_message>
<xml_diff>
--- a/TutorGroup_Deliverable_6_SprintReview_6.docx
+++ b/TutorGroup_Deliverable_6_SprintReview_6.docx
@@ -1,6 +1,6 @@
 
 <file path=word/document.xml><?xml version="1.0" encoding="utf-8"?>
-<w:document xmlns:wpc="http://schemas.microsoft.com/office/word/2010/wordprocessingCanvas" xmlns:cx="http://schemas.microsoft.com/office/drawing/2014/chartex" xmlns:cx1="http://schemas.microsoft.com/office/drawing/2015/9/8/chartex" xmlns:cx2="http://schemas.microsoft.com/office/drawing/2015/10/21/chartex" xmlns:cx3="http://schemas.microsoft.com/office/drawing/2016/5/9/chartex" xmlns:cx4="http://schemas.microsoft.com/office/drawing/2016/5/10/chartex" xmlns:cx5="http://schemas.microsoft.com/office/drawing/2016/5/11/chartex" xmlns:cx6="http://schemas.microsoft.com/office/drawing/2016/5/12/chartex" xmlns:cx7="http://schemas.microsoft.com/office/drawing/2016/5/13/chartex" xmlns:cx8="http://schemas.microsoft.com/office/drawing/2016/5/14/chartex" xmlns:mc="http://schemas.openxmlformats.org/markup-compatibility/2006" xmlns:aink="http://schemas.microsoft.com/office/drawing/2016/ink" xmlns:am3d="http://schemas.microsoft.com/office/drawing/2017/model3d" xmlns:o="urn:schemas-microsoft-com:office:office" xmlns:r="http://schemas.openxmlformats.org/officeDocument/2006/relationships" xmlns:m="http://schemas.openxmlformats.org/officeDocument/2006/math" xmlns:v="urn:schemas-microsoft-com:vml" xmlns:wp14="http://schemas.microsoft.com/office/word/2010/wordprocessingDrawing" xmlns:wp="http://schemas.openxmlformats.org/drawingml/2006/wordprocessingDrawing" xmlns:w10="urn:schemas-microsoft-com:office:word" xmlns:w="http://schemas.openxmlformats.org/wordprocessingml/2006/main" xmlns:w14="http://schemas.microsoft.com/office/word/2010/wordml" xmlns:w15="http://schemas.microsoft.com/office/word/2012/wordml" xmlns:w16cex="http://schemas.microsoft.com/office/word/2018/wordml/cex" xmlns:w16cid="http://schemas.microsoft.com/office/word/2016/wordml/cid" xmlns:w16="http://schemas.microsoft.com/office/word/2018/wordml" xmlns:w16sdtdh="http://schemas.microsoft.com/office/word/2020/wordml/sdtdatahash" xmlns:w16se="http://schemas.microsoft.com/office/word/2015/wordml/symex" xmlns:wpg="http://schemas.microsoft.com/office/word/2010/wordprocessingGroup" xmlns:wpi="http://schemas.microsoft.com/office/word/2010/wordprocessingInk" xmlns:wne="http://schemas.microsoft.com/office/word/2006/wordml" xmlns:wps="http://schemas.microsoft.com/office/word/2010/wordprocessingShape" mc:Ignorable="w14 w15 w16se w16cid w16 w16cex w16sdtdh wp14">
+<w:document xmlns:wpc="http://schemas.microsoft.com/office/word/2010/wordprocessingCanvas" xmlns:cx="http://schemas.microsoft.com/office/drawing/2014/chartex" xmlns:cx1="http://schemas.microsoft.com/office/drawing/2015/9/8/chartex" xmlns:cx2="http://schemas.microsoft.com/office/drawing/2015/10/21/chartex" xmlns:cx3="http://schemas.microsoft.com/office/drawing/2016/5/9/chartex" xmlns:cx4="http://schemas.microsoft.com/office/drawing/2016/5/10/chartex" xmlns:cx5="http://schemas.microsoft.com/office/drawing/2016/5/11/chartex" xmlns:cx6="http://schemas.microsoft.com/office/drawing/2016/5/12/chartex" xmlns:cx7="http://schemas.microsoft.com/office/drawing/2016/5/13/chartex" xmlns:cx8="http://schemas.microsoft.com/office/drawing/2016/5/14/chartex" xmlns:mc="http://schemas.openxmlformats.org/markup-compatibility/2006" xmlns:aink="http://schemas.microsoft.com/office/drawing/2016/ink" xmlns:am3d="http://schemas.microsoft.com/office/drawing/2017/model3d" xmlns:o="urn:schemas-microsoft-com:office:office" xmlns:r="http://schemas.openxmlformats.org/officeDocument/2006/relationships" xmlns:m="http://schemas.openxmlformats.org/officeDocument/2006/math" xmlns:v="urn:schemas-microsoft-com:vml" xmlns:wp14="http://schemas.microsoft.com/office/word/2010/wordprocessingDrawing" xmlns:wp="http://schemas.openxmlformats.org/drawingml/2006/wordprocessingDrawing" xmlns:w10="urn:schemas-microsoft-com:office:word" xmlns:w="http://schemas.openxmlformats.org/wordprocessingml/2006/main" xmlns:w14="http://schemas.microsoft.com/office/word/2010/wordml" xmlns:w15="http://schemas.microsoft.com/office/word/2012/wordml" xmlns:w16cex="http://schemas.microsoft.com/office/word/2018/wordml/cex" xmlns:w16cid="http://schemas.microsoft.com/office/word/2016/wordml/cid" xmlns:w16="http://schemas.microsoft.com/office/word/2018/wordml" xmlns:w16se="http://schemas.microsoft.com/office/word/2015/wordml/symex" xmlns:wpg="http://schemas.microsoft.com/office/word/2010/wordprocessingGroup" xmlns:wpi="http://schemas.microsoft.com/office/word/2010/wordprocessingInk" xmlns:wne="http://schemas.microsoft.com/office/word/2006/wordml" xmlns:wps="http://schemas.microsoft.com/office/word/2010/wordprocessingShape" mc:Ignorable="w14 w15 w16se w16cid w16 w16cex wp14">
   <w:body>
     <w:p>
       <w:pPr>
@@ -27,8 +27,53 @@
     </w:p>
     <w:p>
       <w:r>
-        <w:t>Tutor Group – Klei Bendo, Chase Pisone, Calvin Mueller, Hunter – McDaniels-Rossiter , Hannah Yelle</w:t>
-      </w:r>
+        <w:t xml:space="preserve">Tutor Group – </w:t>
+      </w:r>
+      <w:proofErr w:type="spellStart"/>
+      <w:r>
+        <w:t>Klei</w:t>
+      </w:r>
+      <w:proofErr w:type="spellEnd"/>
+      <w:r>
+        <w:t xml:space="preserve"> </w:t>
+      </w:r>
+      <w:proofErr w:type="spellStart"/>
+      <w:r>
+        <w:t>Bendo</w:t>
+      </w:r>
+      <w:proofErr w:type="spellEnd"/>
+      <w:r>
+        <w:t xml:space="preserve">, Chase </w:t>
+      </w:r>
+      <w:proofErr w:type="spellStart"/>
+      <w:r>
+        <w:t>Pisone</w:t>
+      </w:r>
+      <w:proofErr w:type="spellEnd"/>
+      <w:r>
+        <w:t xml:space="preserve">, Calvin Mueller, Hunter – </w:t>
+      </w:r>
+      <w:proofErr w:type="spellStart"/>
+      <w:r>
+        <w:t>McDaniels</w:t>
+      </w:r>
+      <w:proofErr w:type="spellEnd"/>
+      <w:r>
+        <w:t>-</w:t>
+      </w:r>
+      <w:proofErr w:type="gramStart"/>
+      <w:r>
+        <w:t>Rossiter ,</w:t>
+      </w:r>
+      <w:proofErr w:type="gramEnd"/>
+      <w:r>
+        <w:t xml:space="preserve"> Hannah </w:t>
+      </w:r>
+      <w:proofErr w:type="spellStart"/>
+      <w:r>
+        <w:t>Yelle</w:t>
+      </w:r>
+      <w:proofErr w:type="spellEnd"/>
     </w:p>
     <w:p>
       <w:pPr>
@@ -127,6 +172,13 @@
         </w:rPr>
         <w:t>Issues regarding the create profile not rendering were fixed as well as some of the buttons not working and taking one nowhere.</w:t>
       </w:r>
+      <w:r>
+        <w:rPr>
+          <w:bCs/>
+          <w:lang w:val="en-US"/>
+        </w:rPr>
+        <w:t xml:space="preserve"> </w:t>
+      </w:r>
     </w:p>
     <w:p>
       <w:pPr>
@@ -253,7 +305,14 @@
           <w:bCs/>
           <w:lang w:val="en-US"/>
         </w:rPr>
-        <w:t>Changes were made to the domain model</w:t>
+        <w:t>Changes were made to the</w:t>
+      </w:r>
+      <w:r>
+        <w:rPr>
+          <w:bCs/>
+          <w:lang w:val="en-US"/>
+        </w:rPr>
+        <w:t xml:space="preserve"> Design Pattern document following comments from deliverable 5</w:t>
       </w:r>
       <w:r>
         <w:rPr>
@@ -336,6 +395,13 @@
         </w:rPr>
         <w:t>Connect every component to the database (future plans).</w:t>
       </w:r>
+      <w:r>
+        <w:rPr>
+          <w:bCs/>
+          <w:lang w:val="en-US"/>
+        </w:rPr>
+        <w:t xml:space="preserve"> More future plans are detailed in the final presentation.</w:t>
+      </w:r>
     </w:p>
     <w:p>
       <w:pPr>
@@ -385,6 +451,118 @@
           <w:bCs/>
           <w:lang w:val="en-US"/>
         </w:rPr>
+        <w:t xml:space="preserve"> Hannah </w:t>
+      </w:r>
+      <w:proofErr w:type="spellStart"/>
+      <w:r>
+        <w:rPr>
+          <w:bCs/>
+          <w:lang w:val="en-US"/>
+        </w:rPr>
+        <w:t>Yelle</w:t>
+      </w:r>
+      <w:proofErr w:type="spellEnd"/>
+    </w:p>
+    <w:p>
+      <w:pPr>
+        <w:pStyle w:val="ListParagraph"/>
+        <w:spacing w:line="360" w:lineRule="auto"/>
+        <w:ind w:left="284"/>
+        <w:jc w:val="both"/>
+        <w:rPr>
+          <w:bCs/>
+          <w:lang w:val="en-US"/>
+        </w:rPr>
+      </w:pPr>
+      <w:r>
+        <w:rPr>
+          <w:bCs/>
+          <w:lang w:val="en-US"/>
+        </w:rPr>
+        <w:t>Scrum master:</w:t>
+      </w:r>
+      <w:r>
+        <w:rPr>
+          <w:bCs/>
+          <w:lang w:val="en-US"/>
+        </w:rPr>
+        <w:t xml:space="preserve"> Chase </w:t>
+      </w:r>
+      <w:proofErr w:type="spellStart"/>
+      <w:r>
+        <w:rPr>
+          <w:bCs/>
+          <w:lang w:val="en-US"/>
+        </w:rPr>
+        <w:t>Pisone</w:t>
+      </w:r>
+      <w:proofErr w:type="spellEnd"/>
+    </w:p>
+    <w:p>
+      <w:pPr>
+        <w:pStyle w:val="ListParagraph"/>
+        <w:spacing w:line="360" w:lineRule="auto"/>
+        <w:ind w:left="284"/>
+        <w:jc w:val="both"/>
+        <w:rPr>
+          <w:bCs/>
+          <w:lang w:val="en-US"/>
+        </w:rPr>
+      </w:pPr>
+      <w:proofErr w:type="spellStart"/>
+      <w:r>
+        <w:rPr>
+          <w:b/>
+          <w:lang w:val="en-US"/>
+        </w:rPr>
+        <w:t>Klei</w:t>
+      </w:r>
+      <w:proofErr w:type="spellEnd"/>
+      <w:r>
+        <w:rPr>
+          <w:bCs/>
+          <w:lang w:val="en-US"/>
+        </w:rPr>
+        <w:t>: Worked on implementation for the create profile and test plan for create profile. Also worked on updating the design diagrams.</w:t>
+      </w:r>
+      <w:r>
+        <w:rPr>
+          <w:bCs/>
+          <w:lang w:val="en-US"/>
+        </w:rPr>
+        <w:t xml:space="preserve"> Worked on the final project presentation.</w:t>
+      </w:r>
+    </w:p>
+    <w:p>
+      <w:pPr>
+        <w:pStyle w:val="ListParagraph"/>
+        <w:spacing w:line="360" w:lineRule="auto"/>
+        <w:ind w:left="284"/>
+        <w:jc w:val="both"/>
+        <w:rPr>
+          <w:bCs/>
+          <w:lang w:val="en-US"/>
+        </w:rPr>
+      </w:pPr>
+      <w:r>
+        <w:rPr>
+          <w:b/>
+          <w:lang w:val="en-US"/>
+        </w:rPr>
+        <w:t>Chase</w:t>
+      </w:r>
+      <w:r>
+        <w:rPr>
+          <w:bCs/>
+          <w:lang w:val="en-US"/>
+        </w:rPr>
+        <w:t>: Got the post listing to render as well as the create profile, created test files and worked on the test plan for post listing.</w:t>
+      </w:r>
+      <w:r>
+        <w:rPr>
+          <w:bCs/>
+          <w:lang w:val="en-US"/>
+        </w:rPr>
         <w:t xml:space="preserve"> </w:t>
       </w:r>
       <w:r>
@@ -392,7 +570,7 @@
           <w:bCs/>
           <w:lang w:val="en-US"/>
         </w:rPr>
-        <w:t>Hannah Yelle</w:t>
+        <w:t>Worked on the final project presentation.</w:t>
       </w:r>
     </w:p>
     <w:p>
@@ -408,10 +586,47 @@
       </w:pPr>
       <w:r>
         <w:rPr>
-          <w:bCs/>
-          <w:lang w:val="en-US"/>
-        </w:rPr>
-        <w:t>Scrum master:</w:t>
+          <w:b/>
+          <w:lang w:val="en-US"/>
+        </w:rPr>
+        <w:t>Hannah:</w:t>
+      </w:r>
+      <w:r>
+        <w:rPr>
+          <w:bCs/>
+          <w:lang w:val="en-US"/>
+        </w:rPr>
+        <w:t xml:space="preserve"> created deliverable 6 </w:t>
+      </w:r>
+      <w:proofErr w:type="gramStart"/>
+      <w:r>
+        <w:rPr>
+          <w:bCs/>
+          <w:lang w:val="en-US"/>
+        </w:rPr>
+        <w:t>docs ;</w:t>
+      </w:r>
+      <w:proofErr w:type="gramEnd"/>
+      <w:r>
+        <w:rPr>
+          <w:bCs/>
+          <w:lang w:val="en-US"/>
+        </w:rPr>
+        <w:t xml:space="preserve"> Created product backlog, and sprint backlog. Worked on </w:t>
+      </w:r>
+      <w:r>
+        <w:rPr>
+          <w:bCs/>
+          <w:lang w:val="en-US"/>
+        </w:rPr>
+        <w:t xml:space="preserve">jest </w:t>
+      </w:r>
+      <w:r>
+        <w:rPr>
+          <w:bCs/>
+          <w:lang w:val="en-US"/>
+        </w:rPr>
+        <w:t>test</w:t>
       </w:r>
       <w:r>
         <w:rPr>
@@ -425,7 +640,56 @@
           <w:bCs/>
           <w:lang w:val="en-US"/>
         </w:rPr>
-        <w:t>Chase Pisone</w:t>
+        <w:t xml:space="preserve">specifically </w:t>
+      </w:r>
+      <w:r>
+        <w:rPr>
+          <w:bCs/>
+          <w:lang w:val="en-US"/>
+        </w:rPr>
+        <w:t xml:space="preserve">for application/toolbar, </w:t>
+      </w:r>
+      <w:r>
+        <w:rPr>
+          <w:bCs/>
+          <w:lang w:val="en-US"/>
+        </w:rPr>
+        <w:t>login</w:t>
+      </w:r>
+      <w:r>
+        <w:rPr>
+          <w:bCs/>
+          <w:lang w:val="en-US"/>
+        </w:rPr>
+        <w:t>,</w:t>
+      </w:r>
+      <w:r>
+        <w:rPr>
+          <w:bCs/>
+          <w:lang w:val="en-US"/>
+        </w:rPr>
+        <w:t xml:space="preserve"> and apply to tutor.</w:t>
+      </w:r>
+      <w:r>
+        <w:rPr>
+          <w:bCs/>
+          <w:lang w:val="en-US"/>
+        </w:rPr>
+        <w:t xml:space="preserve"> </w:t>
+      </w:r>
+      <w:r>
+        <w:rPr>
+          <w:bCs/>
+          <w:lang w:val="en-US"/>
+        </w:rPr>
+        <w:t xml:space="preserve">Wrote the use case test descriptions for log in, Apply to Tutor, and Create Student Profile. </w:t>
+      </w:r>
+      <w:r>
+        <w:rPr>
+          <w:bCs/>
+          <w:lang w:val="en-US"/>
+        </w:rPr>
+        <w:t>Worked on the final project presentation.</w:t>
       </w:r>
     </w:p>
     <w:p>
@@ -444,28 +708,14 @@
           <w:b/>
           <w:lang w:val="en-US"/>
         </w:rPr>
-        <w:t>Klei</w:t>
-      </w:r>
-      <w:r>
-        <w:rPr>
-          <w:bCs/>
-          <w:lang w:val="en-US"/>
-        </w:rPr>
-        <w:t xml:space="preserve">: </w:t>
-      </w:r>
-      <w:r>
-        <w:rPr>
-          <w:bCs/>
-          <w:lang w:val="en-US"/>
-        </w:rPr>
-        <w:t>Worked on implementation for the create profile and test plan for create profile. Also worked on updating the design diagrams.</w:t>
-      </w:r>
-      <w:r>
-        <w:rPr>
-          <w:bCs/>
-          <w:lang w:val="en-US"/>
-        </w:rPr>
-        <w:t xml:space="preserve"> Worked on the final project presentation.</w:t>
+        <w:t>Hunter</w:t>
+      </w:r>
+      <w:r>
+        <w:rPr>
+          <w:bCs/>
+          <w:lang w:val="en-US"/>
+        </w:rPr>
+        <w:t>: did not contribute or communicate with the group during this deliverable.</w:t>
       </w:r>
     </w:p>
     <w:p>
@@ -484,21 +734,14 @@
           <w:b/>
           <w:lang w:val="en-US"/>
         </w:rPr>
-        <w:t>Chase</w:t>
-      </w:r>
-      <w:r>
-        <w:rPr>
-          <w:bCs/>
-          <w:lang w:val="en-US"/>
-        </w:rPr>
-        <w:t xml:space="preserve">: </w:t>
-      </w:r>
-      <w:r>
-        <w:rPr>
-          <w:bCs/>
-          <w:lang w:val="en-US"/>
-        </w:rPr>
-        <w:t>Got the post listing to render as well as the create profile, created test files and worked on the test plan for post listing.</w:t>
+        <w:t>Calvin</w:t>
+      </w:r>
+      <w:r>
+        <w:rPr>
+          <w:bCs/>
+          <w:lang w:val="en-US"/>
+        </w:rPr>
+        <w:t>:</w:t>
       </w:r>
       <w:r>
         <w:rPr>
@@ -512,141 +755,7 @@
           <w:bCs/>
           <w:lang w:val="en-US"/>
         </w:rPr>
-        <w:t>Worked on the final project presentation.</w:t>
-      </w:r>
-    </w:p>
-    <w:p>
-      <w:pPr>
-        <w:pStyle w:val="ListParagraph"/>
-        <w:spacing w:line="360" w:lineRule="auto"/>
-        <w:ind w:left="284"/>
-        <w:jc w:val="both"/>
-        <w:rPr>
-          <w:bCs/>
-          <w:lang w:val="en-US"/>
-        </w:rPr>
-      </w:pPr>
-      <w:r>
-        <w:rPr>
-          <w:b/>
-          <w:lang w:val="en-US"/>
-        </w:rPr>
-        <w:t>Hannah:</w:t>
-      </w:r>
-      <w:r>
-        <w:rPr>
-          <w:bCs/>
-          <w:lang w:val="en-US"/>
-        </w:rPr>
-        <w:t xml:space="preserve"> created deliverable </w:t>
-      </w:r>
-      <w:r>
-        <w:rPr>
-          <w:bCs/>
-          <w:lang w:val="en-US"/>
-        </w:rPr>
-        <w:t>6</w:t>
-      </w:r>
-      <w:r>
-        <w:rPr>
-          <w:bCs/>
-          <w:lang w:val="en-US"/>
-        </w:rPr>
-        <w:t xml:space="preserve"> docs ; </w:t>
-      </w:r>
-      <w:r>
-        <w:rPr>
-          <w:bCs/>
-          <w:lang w:val="en-US"/>
-        </w:rPr>
-        <w:t>Created product backlog, and sprint backlog. Worked on test plan specifically login and apply to tutor.</w:t>
-      </w:r>
-      <w:r>
-        <w:rPr>
-          <w:bCs/>
-          <w:lang w:val="en-US"/>
-        </w:rPr>
-        <w:t xml:space="preserve"> </w:t>
-      </w:r>
-      <w:r>
-        <w:rPr>
-          <w:bCs/>
-          <w:lang w:val="en-US"/>
-        </w:rPr>
-        <w:t>Worked on the final project presentation.</w:t>
-      </w:r>
-    </w:p>
-    <w:p>
-      <w:pPr>
-        <w:pStyle w:val="ListParagraph"/>
-        <w:spacing w:line="360" w:lineRule="auto"/>
-        <w:ind w:left="284"/>
-        <w:jc w:val="both"/>
-        <w:rPr>
-          <w:bCs/>
-          <w:lang w:val="en-US"/>
-        </w:rPr>
-      </w:pPr>
-      <w:r>
-        <w:rPr>
-          <w:b/>
-          <w:lang w:val="en-US"/>
-        </w:rPr>
-        <w:t>Hunter</w:t>
-      </w:r>
-      <w:r>
-        <w:rPr>
-          <w:bCs/>
-          <w:lang w:val="en-US"/>
-        </w:rPr>
-        <w:t>: did not contribute or communicate with the group during this deliverable.</w:t>
-      </w:r>
-    </w:p>
-    <w:p>
-      <w:pPr>
-        <w:pStyle w:val="ListParagraph"/>
-        <w:spacing w:line="360" w:lineRule="auto"/>
-        <w:ind w:left="284"/>
-        <w:jc w:val="both"/>
-        <w:rPr>
-          <w:bCs/>
-          <w:lang w:val="en-US"/>
-        </w:rPr>
-      </w:pPr>
-      <w:r>
-        <w:rPr>
-          <w:b/>
-          <w:lang w:val="en-US"/>
-        </w:rPr>
-        <w:t>Calvin</w:t>
-      </w:r>
-      <w:r>
-        <w:rPr>
-          <w:bCs/>
-          <w:lang w:val="en-US"/>
-        </w:rPr>
-        <w:t>:</w:t>
-      </w:r>
-      <w:r>
-        <w:rPr>
-          <w:bCs/>
-          <w:lang w:val="en-US"/>
-        </w:rPr>
-        <w:t xml:space="preserve"> </w:t>
-      </w:r>
-      <w:r>
-        <w:rPr>
-          <w:bCs/>
-          <w:lang w:val="en-US"/>
-        </w:rPr>
-        <w:t>Got the post listing to render as well as the create profile</w:t>
-      </w:r>
-      <w:r>
-        <w:rPr>
-          <w:bCs/>
-          <w:lang w:val="en-US"/>
-        </w:rPr>
-        <w:t xml:space="preserve"> as well as create test files.</w:t>
+        <w:t>Got the post listing to render as well as the create profile as well as create test files.</w:t>
       </w:r>
     </w:p>
     <w:p>
@@ -679,8 +788,17 @@
           <w:bCs/>
           <w:lang w:val="en-US"/>
         </w:rPr>
-        <w:t>Attendance for scrum meeting 1: Hannah, Chase, Klei</w:t>
-      </w:r>
+        <w:t xml:space="preserve">Attendance for scrum meeting 1: Hannah, Chase, </w:t>
+      </w:r>
+      <w:proofErr w:type="spellStart"/>
+      <w:r>
+        <w:rPr>
+          <w:bCs/>
+          <w:lang w:val="en-US"/>
+        </w:rPr>
+        <w:t>Klei</w:t>
+      </w:r>
+      <w:proofErr w:type="spellEnd"/>
     </w:p>
     <w:p>
       <w:pPr>
@@ -771,7 +889,6 @@
           <w:u w:val="single"/>
           <w:lang w:val="en-US"/>
         </w:rPr>
-        <w:lastRenderedPageBreak/>
         <w:t>Scrum Review</w:t>
       </w:r>
       <w:r>
@@ -819,7 +936,21 @@
         <w:rPr>
           <w:lang w:val="en-US"/>
         </w:rPr>
-        <w:t>Hannah, Klei, and Chase made the final project presentation.</w:t>
+        <w:t xml:space="preserve">Hannah, </w:t>
+      </w:r>
+      <w:proofErr w:type="spellStart"/>
+      <w:r>
+        <w:rPr>
+          <w:lang w:val="en-US"/>
+        </w:rPr>
+        <w:t>Klei</w:t>
+      </w:r>
+      <w:proofErr w:type="spellEnd"/>
+      <w:r>
+        <w:rPr>
+          <w:lang w:val="en-US"/>
+        </w:rPr>
+        <w:t>, and Chase made the final project presentation.</w:t>
       </w:r>
     </w:p>
     <w:sectPr>
@@ -833,7 +964,7 @@
 </file>
 
 <file path=word/numbering.xml><?xml version="1.0" encoding="utf-8"?>
-<w:numbering xmlns:wpc="http://schemas.microsoft.com/office/word/2010/wordprocessingCanvas" xmlns:cx="http://schemas.microsoft.com/office/drawing/2014/chartex" xmlns:cx1="http://schemas.microsoft.com/office/drawing/2015/9/8/chartex" xmlns:cx2="http://schemas.microsoft.com/office/drawing/2015/10/21/chartex" xmlns:cx3="http://schemas.microsoft.com/office/drawing/2016/5/9/chartex" xmlns:cx4="http://schemas.microsoft.com/office/drawing/2016/5/10/chartex" xmlns:cx5="http://schemas.microsoft.com/office/drawing/2016/5/11/chartex" xmlns:cx6="http://schemas.microsoft.com/office/drawing/2016/5/12/chartex" xmlns:cx7="http://schemas.microsoft.com/office/drawing/2016/5/13/chartex" xmlns:cx8="http://schemas.microsoft.com/office/drawing/2016/5/14/chartex" xmlns:mc="http://schemas.openxmlformats.org/markup-compatibility/2006" xmlns:aink="http://schemas.microsoft.com/office/drawing/2016/ink" xmlns:am3d="http://schemas.microsoft.com/office/drawing/2017/model3d" xmlns:o="urn:schemas-microsoft-com:office:office" xmlns:r="http://schemas.openxmlformats.org/officeDocument/2006/relationships" xmlns:m="http://schemas.openxmlformats.org/officeDocument/2006/math" xmlns:v="urn:schemas-microsoft-com:vml" xmlns:wp14="http://schemas.microsoft.com/office/word/2010/wordprocessingDrawing" xmlns:wp="http://schemas.openxmlformats.org/drawingml/2006/wordprocessingDrawing" xmlns:w10="urn:schemas-microsoft-com:office:word" xmlns:w="http://schemas.openxmlformats.org/wordprocessingml/2006/main" xmlns:w14="http://schemas.microsoft.com/office/word/2010/wordml" xmlns:w15="http://schemas.microsoft.com/office/word/2012/wordml" xmlns:w16cex="http://schemas.microsoft.com/office/word/2018/wordml/cex" xmlns:w16cid="http://schemas.microsoft.com/office/word/2016/wordml/cid" xmlns:w16="http://schemas.microsoft.com/office/word/2018/wordml" xmlns:w16sdtdh="http://schemas.microsoft.com/office/word/2020/wordml/sdtdatahash" xmlns:w16se="http://schemas.microsoft.com/office/word/2015/wordml/symex" xmlns:wpg="http://schemas.microsoft.com/office/word/2010/wordprocessingGroup" xmlns:wpi="http://schemas.microsoft.com/office/word/2010/wordprocessingInk" xmlns:wne="http://schemas.microsoft.com/office/word/2006/wordml" xmlns:wps="http://schemas.microsoft.com/office/word/2010/wordprocessingShape" mc:Ignorable="w14 w15 w16se w16cid w16 w16cex w16sdtdh wp14">
+<w:numbering xmlns:wpc="http://schemas.microsoft.com/office/word/2010/wordprocessingCanvas" xmlns:cx="http://schemas.microsoft.com/office/drawing/2014/chartex" xmlns:cx1="http://schemas.microsoft.com/office/drawing/2015/9/8/chartex" xmlns:cx2="http://schemas.microsoft.com/office/drawing/2015/10/21/chartex" xmlns:cx3="http://schemas.microsoft.com/office/drawing/2016/5/9/chartex" xmlns:cx4="http://schemas.microsoft.com/office/drawing/2016/5/10/chartex" xmlns:cx5="http://schemas.microsoft.com/office/drawing/2016/5/11/chartex" xmlns:cx6="http://schemas.microsoft.com/office/drawing/2016/5/12/chartex" xmlns:cx7="http://schemas.microsoft.com/office/drawing/2016/5/13/chartex" xmlns:cx8="http://schemas.microsoft.com/office/drawing/2016/5/14/chartex" xmlns:mc="http://schemas.openxmlformats.org/markup-compatibility/2006" xmlns:aink="http://schemas.microsoft.com/office/drawing/2016/ink" xmlns:am3d="http://schemas.microsoft.com/office/drawing/2017/model3d" xmlns:o="urn:schemas-microsoft-com:office:office" xmlns:r="http://schemas.openxmlformats.org/officeDocument/2006/relationships" xmlns:m="http://schemas.openxmlformats.org/officeDocument/2006/math" xmlns:v="urn:schemas-microsoft-com:vml" xmlns:wp14="http://schemas.microsoft.com/office/word/2010/wordprocessingDrawing" xmlns:wp="http://schemas.openxmlformats.org/drawingml/2006/wordprocessingDrawing" xmlns:w10="urn:schemas-microsoft-com:office:word" xmlns:w="http://schemas.openxmlformats.org/wordprocessingml/2006/main" xmlns:w14="http://schemas.microsoft.com/office/word/2010/wordml" xmlns:w15="http://schemas.microsoft.com/office/word/2012/wordml" xmlns:w16cex="http://schemas.microsoft.com/office/word/2018/wordml/cex" xmlns:w16cid="http://schemas.microsoft.com/office/word/2016/wordml/cid" xmlns:w16="http://schemas.microsoft.com/office/word/2018/wordml" xmlns:w16se="http://schemas.microsoft.com/office/word/2015/wordml/symex" xmlns:wpg="http://schemas.microsoft.com/office/word/2010/wordprocessingGroup" xmlns:wpi="http://schemas.microsoft.com/office/word/2010/wordprocessingInk" xmlns:wne="http://schemas.microsoft.com/office/word/2006/wordml" xmlns:wps="http://schemas.microsoft.com/office/word/2010/wordprocessingShape" mc:Ignorable="w14 w15 w16se w16cid w16 w16cex wp14">
   <w:abstractNum w:abstractNumId="0" w15:restartNumberingAfterBreak="0">
     <w:nsid w:val="65663DB4"/>
     <w:multiLevelType w:val="hybridMultilevel"/>
@@ -954,7 +1085,7 @@
 </file>
 
 <file path=word/styles.xml><?xml version="1.0" encoding="utf-8"?>
-<w:styles xmlns:mc="http://schemas.openxmlformats.org/markup-compatibility/2006" xmlns:r="http://schemas.openxmlformats.org/officeDocument/2006/relationships" xmlns:w="http://schemas.openxmlformats.org/wordprocessingml/2006/main" xmlns:w14="http://schemas.microsoft.com/office/word/2010/wordml" xmlns:w15="http://schemas.microsoft.com/office/word/2012/wordml" xmlns:w16cex="http://schemas.microsoft.com/office/word/2018/wordml/cex" xmlns:w16cid="http://schemas.microsoft.com/office/word/2016/wordml/cid" xmlns:w16="http://schemas.microsoft.com/office/word/2018/wordml" xmlns:w16sdtdh="http://schemas.microsoft.com/office/word/2020/wordml/sdtdatahash" xmlns:w16se="http://schemas.microsoft.com/office/word/2015/wordml/symex" mc:Ignorable="w14 w15 w16se w16cid w16 w16cex w16sdtdh">
+<w:styles xmlns:mc="http://schemas.openxmlformats.org/markup-compatibility/2006" xmlns:r="http://schemas.openxmlformats.org/officeDocument/2006/relationships" xmlns:w="http://schemas.openxmlformats.org/wordprocessingml/2006/main" xmlns:w14="http://schemas.microsoft.com/office/word/2010/wordml" xmlns:w15="http://schemas.microsoft.com/office/word/2012/wordml" xmlns:w16cex="http://schemas.microsoft.com/office/word/2018/wordml/cex" xmlns:w16cid="http://schemas.microsoft.com/office/word/2016/wordml/cid" xmlns:w16="http://schemas.microsoft.com/office/word/2018/wordml" xmlns:w16se="http://schemas.microsoft.com/office/word/2015/wordml/symex" mc:Ignorable="w14 w15 w16se w16cid w16 w16cex">
   <w:docDefaults>
     <w:rPrDefault>
       <w:rPr>

</xml_diff>